<commit_message>
EngrM20 - Updated PSpice graphs with real values used in experiment and gathered pictures into one area
</commit_message>
<xml_diff>
--- a/EngrM20/LABS/Lab4/Lab4_WriteUp.docx
+++ b/EngrM20/LABS/Lab4/Lab4_WriteUp.docx
@@ -8,18 +8,10 @@
           <w:noProof/>
         </w:rPr>
         <w:drawing>
-          <wp:anchor distT="0" distB="0" distL="114300" distR="114300" simplePos="0" relativeHeight="251658240" behindDoc="0" locked="0" layoutInCell="1" allowOverlap="1" wp14:anchorId="73464EBA">
-            <wp:simplePos x="0" y="0"/>
-            <wp:positionH relativeFrom="column">
-              <wp:posOffset>0</wp:posOffset>
-            </wp:positionH>
-            <wp:positionV relativeFrom="paragraph">
-              <wp:posOffset>8626</wp:posOffset>
-            </wp:positionV>
-            <wp:extent cx="2032306" cy="2256929"/>
-            <wp:effectExtent l="0" t="0" r="6350" b="0"/>
-            <wp:wrapSquare wrapText="bothSides"/>
-            <wp:docPr id="7" name="Picture 7"/>
+          <wp:inline distT="0" distB="0" distL="0" distR="0" wp14:anchorId="0F6D10C5" wp14:editId="281840CD">
+            <wp:extent cx="4105275" cy="3867150"/>
+            <wp:effectExtent l="0" t="0" r="9525" b="0"/>
+            <wp:docPr id="29" name="Picture 29"/>
             <wp:cNvGraphicFramePr>
               <a:graphicFrameLocks xmlns:a="http://schemas.openxmlformats.org/drawingml/2006/main" noChangeAspect="1"/>
             </wp:cNvGraphicFramePr>
@@ -31,13 +23,7 @@
                     <pic:cNvPicPr/>
                   </pic:nvPicPr>
                   <pic:blipFill>
-                    <a:blip r:embed="rId5">
-                      <a:extLst>
-                        <a:ext uri="{28A0092B-C50C-407E-A947-70E740481C1C}">
-                          <a14:useLocalDpi xmlns:a14="http://schemas.microsoft.com/office/drawing/2010/main" val="0"/>
-                        </a:ext>
-                      </a:extLst>
-                    </a:blip>
+                    <a:blip r:embed="rId5"/>
                     <a:stretch>
                       <a:fillRect/>
                     </a:stretch>
@@ -45,7 +31,7 @@
                   <pic:spPr>
                     <a:xfrm>
                       <a:off x="0" y="0"/>
-                      <a:ext cx="2032306" cy="2256929"/>
+                      <a:ext cx="4105275" cy="3867150"/>
                     </a:xfrm>
                     <a:prstGeom prst="rect">
                       <a:avLst/>
@@ -54,26 +40,20 @@
                 </pic:pic>
               </a:graphicData>
             </a:graphic>
-          </wp:anchor>
+          </wp:inline>
         </w:drawing>
       </w:r>
+      <w:bookmarkStart w:id="0" w:name="_GoBack"/>
+      <w:bookmarkEnd w:id="0"/>
       <w:r>
         <w:rPr>
           <w:noProof/>
         </w:rPr>
         <w:drawing>
-          <wp:anchor distT="0" distB="0" distL="114300" distR="114300" simplePos="0" relativeHeight="251659264" behindDoc="0" locked="0" layoutInCell="1" allowOverlap="1">
-            <wp:simplePos x="0" y="0"/>
-            <wp:positionH relativeFrom="column">
-              <wp:posOffset>2156460</wp:posOffset>
-            </wp:positionH>
-            <wp:positionV relativeFrom="paragraph">
-              <wp:posOffset>0</wp:posOffset>
-            </wp:positionV>
-            <wp:extent cx="4639945" cy="2263775"/>
-            <wp:effectExtent l="0" t="0" r="8255" b="3175"/>
-            <wp:wrapSquare wrapText="bothSides"/>
-            <wp:docPr id="2" name="Picture 2"/>
+          <wp:inline distT="0" distB="0" distL="0" distR="0">
+            <wp:extent cx="6858000" cy="2461067"/>
+            <wp:effectExtent l="0" t="0" r="0" b="0"/>
+            <wp:docPr id="30" name="Picture 30"/>
             <wp:cNvGraphicFramePr>
               <a:graphicFrameLocks xmlns:a="http://schemas.openxmlformats.org/drawingml/2006/main" noChangeAspect="1"/>
             </wp:cNvGraphicFramePr>
@@ -81,7 +61,7 @@
               <a:graphicData uri="http://schemas.openxmlformats.org/drawingml/2006/picture">
                 <pic:pic xmlns:pic="http://schemas.openxmlformats.org/drawingml/2006/picture">
                   <pic:nvPicPr>
-                    <pic:cNvPr id="0" name="Picture 2"/>
+                    <pic:cNvPr id="0" name="Picture 13"/>
                     <pic:cNvPicPr>
                       <a:picLocks noChangeAspect="1" noChangeArrowheads="1"/>
                     </pic:cNvPicPr>
@@ -102,7 +82,7 @@
                   <pic:spPr bwMode="auto">
                     <a:xfrm>
                       <a:off x="0" y="0"/>
-                      <a:ext cx="4639945" cy="2263775"/>
+                      <a:ext cx="6858000" cy="2461067"/>
                     </a:xfrm>
                     <a:prstGeom prst="rect">
                       <a:avLst/>
@@ -115,7 +95,61 @@
                 </pic:pic>
               </a:graphicData>
             </a:graphic>
-          </wp:anchor>
+          </wp:inline>
+        </w:drawing>
+      </w:r>
+      <w:r>
+        <w:rPr>
+          <w:noProof/>
+        </w:rPr>
+        <w:lastRenderedPageBreak/>
+        <w:drawing>
+          <wp:inline distT="0" distB="0" distL="0" distR="0">
+            <wp:extent cx="6858000" cy="4112744"/>
+            <wp:effectExtent l="0" t="0" r="0" b="2540"/>
+            <wp:docPr id="31" name="Picture 31" descr="C:\Users\jared\AppData\Local\Microsoft\Windows\INetCache\Content.Word\F0000TEK.BMP"/>
+            <wp:cNvGraphicFramePr>
+              <a:graphicFrameLocks xmlns:a="http://schemas.openxmlformats.org/drawingml/2006/main" noChangeAspect="1"/>
+            </wp:cNvGraphicFramePr>
+            <a:graphic xmlns:a="http://schemas.openxmlformats.org/drawingml/2006/main">
+              <a:graphicData uri="http://schemas.openxmlformats.org/drawingml/2006/picture">
+                <pic:pic xmlns:pic="http://schemas.openxmlformats.org/drawingml/2006/picture">
+                  <pic:nvPicPr>
+                    <pic:cNvPr id="0" name="Picture 14" descr="C:\Users\jared\AppData\Local\Microsoft\Windows\INetCache\Content.Word\F0000TEK.BMP"/>
+                    <pic:cNvPicPr>
+                      <a:picLocks noChangeAspect="1" noChangeArrowheads="1"/>
+                    </pic:cNvPicPr>
+                  </pic:nvPicPr>
+                  <pic:blipFill>
+                    <a:blip r:embed="rId7">
+                      <a:extLst>
+                        <a:ext uri="{28A0092B-C50C-407E-A947-70E740481C1C}">
+                          <a14:useLocalDpi xmlns:a14="http://schemas.microsoft.com/office/drawing/2010/main" val="0"/>
+                        </a:ext>
+                      </a:extLst>
+                    </a:blip>
+                    <a:srcRect/>
+                    <a:stretch>
+                      <a:fillRect/>
+                    </a:stretch>
+                  </pic:blipFill>
+                  <pic:spPr bwMode="auto">
+                    <a:xfrm>
+                      <a:off x="0" y="0"/>
+                      <a:ext cx="6858000" cy="4112744"/>
+                    </a:xfrm>
+                    <a:prstGeom prst="rect">
+                      <a:avLst/>
+                    </a:prstGeom>
+                    <a:noFill/>
+                    <a:ln>
+                      <a:noFill/>
+                    </a:ln>
+                  </pic:spPr>
+                </pic:pic>
+              </a:graphicData>
+            </a:graphic>
+          </wp:inline>
         </w:drawing>
       </w:r>
     </w:p>
@@ -4677,19 +4711,10 @@
         <w:rPr>
           <w:noProof/>
         </w:rPr>
-        <w:lastRenderedPageBreak/>
         <w:drawing>
-          <wp:anchor distT="0" distB="0" distL="114300" distR="114300" simplePos="0" relativeHeight="251661312" behindDoc="0" locked="0" layoutInCell="1" allowOverlap="1">
-            <wp:simplePos x="0" y="0"/>
-            <wp:positionH relativeFrom="margin">
-              <wp:align>right</wp:align>
-            </wp:positionH>
-            <wp:positionV relativeFrom="paragraph">
-              <wp:posOffset>288290</wp:posOffset>
-            </wp:positionV>
-            <wp:extent cx="4418330" cy="1852295"/>
-            <wp:effectExtent l="0" t="0" r="1270" b="0"/>
-            <wp:wrapSquare wrapText="bothSides"/>
+          <wp:inline distT="0" distB="0" distL="0" distR="0" wp14:anchorId="548E7C81" wp14:editId="29AE321C">
+            <wp:extent cx="3867150" cy="3724275"/>
+            <wp:effectExtent l="0" t="0" r="0" b="9525"/>
             <wp:docPr id="1" name="Picture 1"/>
             <wp:cNvGraphicFramePr>
               <a:graphicFrameLocks xmlns:a="http://schemas.openxmlformats.org/drawingml/2006/main" noChangeAspect="1"/>
@@ -4698,13 +4723,53 @@
               <a:graphicData uri="http://schemas.openxmlformats.org/drawingml/2006/picture">
                 <pic:pic xmlns:pic="http://schemas.openxmlformats.org/drawingml/2006/picture">
                   <pic:nvPicPr>
-                    <pic:cNvPr id="0" name="Picture 1"/>
+                    <pic:cNvPr id="1" name=""/>
+                    <pic:cNvPicPr/>
+                  </pic:nvPicPr>
+                  <pic:blipFill>
+                    <a:blip r:embed="rId8"/>
+                    <a:stretch>
+                      <a:fillRect/>
+                    </a:stretch>
+                  </pic:blipFill>
+                  <pic:spPr>
+                    <a:xfrm>
+                      <a:off x="0" y="0"/>
+                      <a:ext cx="3867150" cy="3724275"/>
+                    </a:xfrm>
+                    <a:prstGeom prst="rect">
+                      <a:avLst/>
+                    </a:prstGeom>
+                  </pic:spPr>
+                </pic:pic>
+              </a:graphicData>
+            </a:graphic>
+          </wp:inline>
+        </w:drawing>
+      </w:r>
+      <w:r>
+        <w:rPr>
+          <w:noProof/>
+        </w:rPr>
+        <w:drawing>
+          <wp:inline distT="0" distB="0" distL="0" distR="0">
+            <wp:extent cx="6858000" cy="2417170"/>
+            <wp:effectExtent l="0" t="0" r="0" b="2540"/>
+            <wp:docPr id="32" name="Picture 32"/>
+            <wp:cNvGraphicFramePr>
+              <a:graphicFrameLocks xmlns:a="http://schemas.openxmlformats.org/drawingml/2006/main" noChangeAspect="1"/>
+            </wp:cNvGraphicFramePr>
+            <a:graphic xmlns:a="http://schemas.openxmlformats.org/drawingml/2006/main">
+              <a:graphicData uri="http://schemas.openxmlformats.org/drawingml/2006/picture">
+                <pic:pic xmlns:pic="http://schemas.openxmlformats.org/drawingml/2006/picture">
+                  <pic:nvPicPr>
+                    <pic:cNvPr id="0" name="Picture 16"/>
                     <pic:cNvPicPr>
                       <a:picLocks noChangeAspect="1" noChangeArrowheads="1"/>
                     </pic:cNvPicPr>
                   </pic:nvPicPr>
                   <pic:blipFill>
-                    <a:blip r:embed="rId7" cstate="print">
+                    <a:blip r:embed="rId9" cstate="print">
                       <a:extLst>
                         <a:ext uri="{28A0092B-C50C-407E-A947-70E740481C1C}">
                           <a14:useLocalDpi xmlns:a14="http://schemas.microsoft.com/office/drawing/2010/main" val="0"/>
@@ -4719,7 +4784,7 @@
                   <pic:spPr bwMode="auto">
                     <a:xfrm>
                       <a:off x="0" y="0"/>
-                      <a:ext cx="4418330" cy="1852295"/>
+                      <a:ext cx="6858000" cy="2417170"/>
                     </a:xfrm>
                     <a:prstGeom prst="rect">
                       <a:avLst/>
@@ -4732,32 +4797,21 @@
                 </pic:pic>
               </a:graphicData>
             </a:graphic>
-            <wp14:sizeRelH relativeFrom="margin">
-              <wp14:pctWidth>0</wp14:pctWidth>
-            </wp14:sizeRelH>
-            <wp14:sizeRelV relativeFrom="margin">
-              <wp14:pctHeight>0</wp14:pctHeight>
-            </wp14:sizeRelV>
-          </wp:anchor>
+          </wp:inline>
         </w:drawing>
       </w:r>
+    </w:p>
+    <w:p>
       <w:r>
         <w:rPr>
           <w:noProof/>
         </w:rPr>
+        <w:lastRenderedPageBreak/>
         <w:drawing>
-          <wp:anchor distT="0" distB="0" distL="114300" distR="114300" simplePos="0" relativeHeight="251660288" behindDoc="0" locked="0" layoutInCell="1" allowOverlap="1" wp14:anchorId="69D7ADB9">
-            <wp:simplePos x="0" y="0"/>
-            <wp:positionH relativeFrom="margin">
-              <wp:align>left</wp:align>
-            </wp:positionH>
-            <wp:positionV relativeFrom="paragraph">
-              <wp:posOffset>288290</wp:posOffset>
-            </wp:positionV>
-            <wp:extent cx="1974850" cy="1852295"/>
-            <wp:effectExtent l="0" t="0" r="6350" b="0"/>
-            <wp:wrapSquare wrapText="bothSides"/>
-            <wp:docPr id="8" name="Picture 8"/>
+          <wp:inline distT="0" distB="0" distL="0" distR="0">
+            <wp:extent cx="6858000" cy="4112744"/>
+            <wp:effectExtent l="0" t="0" r="0" b="2540"/>
+            <wp:docPr id="26" name="Picture 26" descr="C:\Users\jared\AppData\Local\Microsoft\Windows\INetCache\Content.Word\F0001TEK.BMP"/>
             <wp:cNvGraphicFramePr>
               <a:graphicFrameLocks xmlns:a="http://schemas.openxmlformats.org/drawingml/2006/main" noChangeAspect="1"/>
             </wp:cNvGraphicFramePr>
@@ -4765,47 +4819,44 @@
               <a:graphicData uri="http://schemas.openxmlformats.org/drawingml/2006/picture">
                 <pic:pic xmlns:pic="http://schemas.openxmlformats.org/drawingml/2006/picture">
                   <pic:nvPicPr>
-                    <pic:cNvPr id="1" name=""/>
-                    <pic:cNvPicPr/>
+                    <pic:cNvPr id="0" name="Picture 11" descr="C:\Users\jared\AppData\Local\Microsoft\Windows\INetCache\Content.Word\F0001TEK.BMP"/>
+                    <pic:cNvPicPr>
+                      <a:picLocks noChangeAspect="1" noChangeArrowheads="1"/>
+                    </pic:cNvPicPr>
                   </pic:nvPicPr>
                   <pic:blipFill>
-                    <a:blip r:embed="rId8">
+                    <a:blip r:embed="rId10">
                       <a:extLst>
                         <a:ext uri="{28A0092B-C50C-407E-A947-70E740481C1C}">
                           <a14:useLocalDpi xmlns:a14="http://schemas.microsoft.com/office/drawing/2010/main" val="0"/>
                         </a:ext>
                       </a:extLst>
                     </a:blip>
+                    <a:srcRect/>
                     <a:stretch>
                       <a:fillRect/>
                     </a:stretch>
                   </pic:blipFill>
-                  <pic:spPr>
+                  <pic:spPr bwMode="auto">
                     <a:xfrm>
                       <a:off x="0" y="0"/>
-                      <a:ext cx="1974850" cy="1852295"/>
+                      <a:ext cx="6858000" cy="4112744"/>
                     </a:xfrm>
                     <a:prstGeom prst="rect">
                       <a:avLst/>
                     </a:prstGeom>
+                    <a:noFill/>
+                    <a:ln>
+                      <a:noFill/>
+                    </a:ln>
                   </pic:spPr>
                 </pic:pic>
               </a:graphicData>
             </a:graphic>
-            <wp14:sizeRelV relativeFrom="margin">
-              <wp14:pctHeight>0</wp14:pctHeight>
-            </wp14:sizeRelV>
-          </wp:anchor>
+          </wp:inline>
         </w:drawing>
       </w:r>
     </w:p>
-    <w:p/>
-    <w:p/>
-    <w:p/>
-    <w:p/>
-    <w:p/>
-    <w:p/>
-    <w:p/>
     <w:p/>
     <w:tbl>
       <w:tblPr>
@@ -6249,20 +6300,11 @@
         <w:rPr>
           <w:noProof/>
         </w:rPr>
-        <w:lastRenderedPageBreak/>
         <w:drawing>
-          <wp:anchor distT="0" distB="0" distL="114300" distR="114300" simplePos="0" relativeHeight="251667456" behindDoc="0" locked="0" layoutInCell="1" allowOverlap="1" wp14:anchorId="71866430">
-            <wp:simplePos x="0" y="0"/>
-            <wp:positionH relativeFrom="margin">
-              <wp:align>left</wp:align>
-            </wp:positionH>
-            <wp:positionV relativeFrom="paragraph">
-              <wp:posOffset>5715</wp:posOffset>
-            </wp:positionV>
-            <wp:extent cx="3918585" cy="2232025"/>
-            <wp:effectExtent l="0" t="0" r="5715" b="0"/>
-            <wp:wrapSquare wrapText="bothSides"/>
-            <wp:docPr id="6" name="Picture 6"/>
+          <wp:inline distT="0" distB="0" distL="0" distR="0" wp14:anchorId="4E4C8495" wp14:editId="2C54003E">
+            <wp:extent cx="6858000" cy="4062730"/>
+            <wp:effectExtent l="0" t="0" r="0" b="0"/>
+            <wp:docPr id="20" name="Picture 20"/>
             <wp:cNvGraphicFramePr>
               <a:graphicFrameLocks xmlns:a="http://schemas.openxmlformats.org/drawingml/2006/main" noChangeAspect="1"/>
             </wp:cNvGraphicFramePr>
@@ -6274,13 +6316,7 @@
                     <pic:cNvPicPr/>
                   </pic:nvPicPr>
                   <pic:blipFill>
-                    <a:blip r:embed="rId9" cstate="print">
-                      <a:extLst>
-                        <a:ext uri="{28A0092B-C50C-407E-A947-70E740481C1C}">
-                          <a14:useLocalDpi xmlns:a14="http://schemas.microsoft.com/office/drawing/2010/main" val="0"/>
-                        </a:ext>
-                      </a:extLst>
-                    </a:blip>
+                    <a:blip r:embed="rId11"/>
                     <a:stretch>
                       <a:fillRect/>
                     </a:stretch>
@@ -6288,7 +6324,7 @@
                   <pic:spPr>
                     <a:xfrm>
                       <a:off x="0" y="0"/>
-                      <a:ext cx="3918585" cy="2232025"/>
+                      <a:ext cx="6858000" cy="4062730"/>
                     </a:xfrm>
                     <a:prstGeom prst="rect">
                       <a:avLst/>
@@ -6297,32 +6333,20 @@
                 </pic:pic>
               </a:graphicData>
             </a:graphic>
-            <wp14:sizeRelH relativeFrom="margin">
-              <wp14:pctWidth>0</wp14:pctWidth>
-            </wp14:sizeRelH>
-            <wp14:sizeRelV relativeFrom="margin">
-              <wp14:pctHeight>0</wp14:pctHeight>
-            </wp14:sizeRelV>
-          </wp:anchor>
+          </wp:inline>
         </w:drawing>
       </w:r>
+    </w:p>
+    <w:p>
       <w:r>
         <w:rPr>
           <w:noProof/>
         </w:rPr>
         <w:drawing>
-          <wp:anchor distT="0" distB="0" distL="114300" distR="114300" simplePos="0" relativeHeight="251666432" behindDoc="0" locked="0" layoutInCell="1" allowOverlap="1">
-            <wp:simplePos x="0" y="0"/>
-            <wp:positionH relativeFrom="margin">
-              <wp:align>right</wp:align>
-            </wp:positionH>
-            <wp:positionV relativeFrom="paragraph">
-              <wp:posOffset>5715</wp:posOffset>
-            </wp:positionV>
-            <wp:extent cx="2817495" cy="2220595"/>
-            <wp:effectExtent l="0" t="0" r="1905" b="8255"/>
-            <wp:wrapSquare wrapText="bothSides"/>
-            <wp:docPr id="5" name="Picture 5"/>
+          <wp:inline distT="0" distB="0" distL="0" distR="0">
+            <wp:extent cx="6858000" cy="2261681"/>
+            <wp:effectExtent l="0" t="0" r="0" b="5715"/>
+            <wp:docPr id="22" name="Picture 22"/>
             <wp:cNvGraphicFramePr>
               <a:graphicFrameLocks xmlns:a="http://schemas.openxmlformats.org/drawingml/2006/main" noChangeAspect="1"/>
             </wp:cNvGraphicFramePr>
@@ -6330,13 +6354,13 @@
               <a:graphicData uri="http://schemas.openxmlformats.org/drawingml/2006/picture">
                 <pic:pic xmlns:pic="http://schemas.openxmlformats.org/drawingml/2006/picture">
                   <pic:nvPicPr>
-                    <pic:cNvPr id="0" name="Picture 1"/>
+                    <pic:cNvPr id="0" name="Picture 9"/>
                     <pic:cNvPicPr>
                       <a:picLocks noChangeAspect="1" noChangeArrowheads="1"/>
                     </pic:cNvPicPr>
                   </pic:nvPicPr>
                   <pic:blipFill>
-                    <a:blip r:embed="rId10" cstate="print">
+                    <a:blip r:embed="rId12" cstate="print">
                       <a:extLst>
                         <a:ext uri="{28A0092B-C50C-407E-A947-70E740481C1C}">
                           <a14:useLocalDpi xmlns:a14="http://schemas.microsoft.com/office/drawing/2010/main" val="0"/>
@@ -6351,7 +6375,7 @@
                   <pic:spPr bwMode="auto">
                     <a:xfrm>
                       <a:off x="0" y="0"/>
-                      <a:ext cx="2817495" cy="2220595"/>
+                      <a:ext cx="6858000" cy="2261681"/>
                     </a:xfrm>
                     <a:prstGeom prst="rect">
                       <a:avLst/>
@@ -6364,17 +6388,37 @@
                 </pic:pic>
               </a:graphicData>
             </a:graphic>
-            <wp14:sizeRelH relativeFrom="margin">
-              <wp14:pctWidth>0</wp14:pctWidth>
-            </wp14:sizeRelH>
-            <wp14:sizeRelV relativeFrom="margin">
-              <wp14:pctHeight>0</wp14:pctHeight>
-            </wp14:sizeRelV>
-          </wp:anchor>
+          </wp:inline>
         </w:drawing>
       </w:r>
     </w:p>
-    <w:p/>
+    <w:p>
+      <w:r>
+        <w:rPr>
+          <w:noProof/>
+        </w:rPr>
+        <w:lastRenderedPageBreak/>
+        <w:drawing>
+          <wp:inline distT="0" distB="0" distL="0" distR="0" wp14:anchorId="0BA35A20" wp14:editId="6A0DFA3B">
+            <wp:extent cx="6453963" cy="4000500"/>
+            <wp:effectExtent l="0" t="0" r="4445" b="0"/>
+            <wp:docPr id="23" name="Chart 23">
+              <a:extLst xmlns:a="http://schemas.openxmlformats.org/drawingml/2006/main">
+                <a:ext uri="{FF2B5EF4-FFF2-40B4-BE49-F238E27FC236}">
+                  <a16:creationId xmlns:a16="http://schemas.microsoft.com/office/drawing/2014/main" id="{895FB7EC-B256-4FA0-BE72-D5D169E89723}"/>
+                </a:ext>
+              </a:extLst>
+            </wp:docPr>
+            <wp:cNvGraphicFramePr/>
+            <a:graphic xmlns:a="http://schemas.openxmlformats.org/drawingml/2006/main">
+              <a:graphicData uri="http://schemas.openxmlformats.org/drawingml/2006/chart">
+                <c:chart xmlns:c="http://schemas.openxmlformats.org/drawingml/2006/chart" xmlns:r="http://schemas.openxmlformats.org/officeDocument/2006/relationships" r:id="rId13"/>
+              </a:graphicData>
+            </a:graphic>
+          </wp:inline>
+        </w:drawing>
+      </w:r>
+    </w:p>
     <w:tbl>
       <w:tblPr>
         <w:tblStyle w:val="TableGrid"/>
@@ -6810,8 +6854,6 @@
           </w:p>
         </w:tc>
       </w:tr>
-      <w:bookmarkStart w:id="0" w:name="_GoBack"/>
-      <w:bookmarkEnd w:id="0"/>
       <w:tr>
         <w:tc>
           <w:tcPr>
@@ -7142,15 +7184,13 @@
               </w:rPr>
               <w:t xml:space="preserve">Substitute voltages with capacitor-current relationship equations. Take the derivative of the entire </w:t>
             </w:r>
-            <w:proofErr w:type="spellStart"/>
             <w:r>
               <w:rPr>
                 <w:sz w:val="16"/>
                 <w:szCs w:val="16"/>
               </w:rPr>
-              <w:t>equataion</w:t>
+              <w:t>equation</w:t>
             </w:r>
-            <w:proofErr w:type="spellEnd"/>
             <w:r>
               <w:rPr>
                 <w:sz w:val="16"/>
@@ -8738,15 +8778,7 @@
                     <w:sz w:val="16"/>
                     <w:szCs w:val="16"/>
                   </w:rPr>
-                  <m:t>+</m:t>
-                </m:r>
-                <m:r>
-                  <w:rPr>
-                    <w:rFonts w:ascii="Cambria Math" w:hAnsi="Cambria Math"/>
-                    <w:sz w:val="16"/>
-                    <w:szCs w:val="16"/>
-                  </w:rPr>
-                  <m:t>k</m:t>
+                  <m:t>+k</m:t>
                 </m:r>
                 <m:sSup>
                   <m:sSupPr>
@@ -8984,15 +9016,7 @@
                     <w:sz w:val="16"/>
                     <w:szCs w:val="16"/>
                   </w:rPr>
-                  <m:t>=</m:t>
-                </m:r>
-                <m:r>
-                  <w:rPr>
-                    <w:rFonts w:ascii="Cambria Math" w:hAnsi="Cambria Math"/>
-                    <w:sz w:val="16"/>
-                    <w:szCs w:val="16"/>
-                  </w:rPr>
-                  <m:t>0</m:t>
+                  <m:t>=0</m:t>
                 </m:r>
               </m:oMath>
             </m:oMathPara>
@@ -11030,25 +11054,18 @@
       </w:tr>
     </w:tbl>
     <w:p/>
+    <w:p/>
+    <w:p/>
     <w:p>
       <w:r>
         <w:rPr>
           <w:noProof/>
         </w:rPr>
-        <w:lastRenderedPageBreak/>
         <w:drawing>
-          <wp:anchor distT="0" distB="0" distL="114300" distR="114300" simplePos="0" relativeHeight="251663360" behindDoc="0" locked="0" layoutInCell="1" allowOverlap="1">
-            <wp:simplePos x="0" y="0"/>
-            <wp:positionH relativeFrom="margin">
-              <wp:align>right</wp:align>
-            </wp:positionH>
-            <wp:positionV relativeFrom="paragraph">
-              <wp:posOffset>23495</wp:posOffset>
-            </wp:positionV>
-            <wp:extent cx="4039235" cy="2068830"/>
+          <wp:inline distT="0" distB="0" distL="0" distR="0" wp14:anchorId="34A30CAF" wp14:editId="691E73ED">
+            <wp:extent cx="6496050" cy="4572000"/>
             <wp:effectExtent l="0" t="0" r="0" b="0"/>
-            <wp:wrapSquare wrapText="bothSides"/>
-            <wp:docPr id="3" name="Picture 3"/>
+            <wp:docPr id="19" name="Picture 19"/>
             <wp:cNvGraphicFramePr>
               <a:graphicFrameLocks xmlns:a="http://schemas.openxmlformats.org/drawingml/2006/main" noChangeAspect="1"/>
             </wp:cNvGraphicFramePr>
@@ -11056,13 +11073,55 @@
               <a:graphicData uri="http://schemas.openxmlformats.org/drawingml/2006/picture">
                 <pic:pic xmlns:pic="http://schemas.openxmlformats.org/drawingml/2006/picture">
                   <pic:nvPicPr>
-                    <pic:cNvPr id="0" name="Picture 3"/>
+                    <pic:cNvPr id="1" name=""/>
+                    <pic:cNvPicPr/>
+                  </pic:nvPicPr>
+                  <pic:blipFill>
+                    <a:blip r:embed="rId14"/>
+                    <a:stretch>
+                      <a:fillRect/>
+                    </a:stretch>
+                  </pic:blipFill>
+                  <pic:spPr>
+                    <a:xfrm>
+                      <a:off x="0" y="0"/>
+                      <a:ext cx="6496050" cy="4572000"/>
+                    </a:xfrm>
+                    <a:prstGeom prst="rect">
+                      <a:avLst/>
+                    </a:prstGeom>
+                  </pic:spPr>
+                </pic:pic>
+              </a:graphicData>
+            </a:graphic>
+          </wp:inline>
+        </w:drawing>
+      </w:r>
+    </w:p>
+    <w:p>
+      <w:r>
+        <w:rPr>
+          <w:noProof/>
+        </w:rPr>
+        <w:drawing>
+          <wp:inline distT="0" distB="0" distL="0" distR="0">
+            <wp:extent cx="6858000" cy="2271486"/>
+            <wp:effectExtent l="0" t="0" r="0" b="0"/>
+            <wp:docPr id="12" name="Picture 12"/>
+            <wp:cNvGraphicFramePr>
+              <a:graphicFrameLocks xmlns:a="http://schemas.openxmlformats.org/drawingml/2006/main" noChangeAspect="1"/>
+            </wp:cNvGraphicFramePr>
+            <a:graphic xmlns:a="http://schemas.openxmlformats.org/drawingml/2006/main">
+              <a:graphicData uri="http://schemas.openxmlformats.org/drawingml/2006/picture">
+                <pic:pic xmlns:pic="http://schemas.openxmlformats.org/drawingml/2006/picture">
+                  <pic:nvPicPr>
+                    <pic:cNvPr id="0" name="Picture 2"/>
                     <pic:cNvPicPr>
                       <a:picLocks noChangeAspect="1" noChangeArrowheads="1"/>
                     </pic:cNvPicPr>
                   </pic:nvPicPr>
                   <pic:blipFill>
-                    <a:blip r:embed="rId11" cstate="print">
+                    <a:blip r:embed="rId15" cstate="print">
                       <a:extLst>
                         <a:ext uri="{28A0092B-C50C-407E-A947-70E740481C1C}">
                           <a14:useLocalDpi xmlns:a14="http://schemas.microsoft.com/office/drawing/2010/main" val="0"/>
@@ -11077,7 +11136,7 @@
                   <pic:spPr bwMode="auto">
                     <a:xfrm>
                       <a:off x="0" y="0"/>
-                      <a:ext cx="4039235" cy="2068830"/>
+                      <a:ext cx="6858000" cy="2271486"/>
                     </a:xfrm>
                     <a:prstGeom prst="rect">
                       <a:avLst/>
@@ -11090,32 +11149,23 @@
                 </pic:pic>
               </a:graphicData>
             </a:graphic>
-            <wp14:sizeRelH relativeFrom="margin">
-              <wp14:pctWidth>0</wp14:pctWidth>
-            </wp14:sizeRelH>
-            <wp14:sizeRelV relativeFrom="margin">
-              <wp14:pctHeight>0</wp14:pctHeight>
-            </wp14:sizeRelV>
-          </wp:anchor>
+          </wp:inline>
         </w:drawing>
       </w:r>
+    </w:p>
+    <w:p/>
+    <w:p/>
+    <w:p>
       <w:r>
         <w:rPr>
           <w:noProof/>
         </w:rPr>
+        <w:lastRenderedPageBreak/>
         <w:drawing>
-          <wp:anchor distT="0" distB="0" distL="114300" distR="114300" simplePos="0" relativeHeight="251662336" behindDoc="0" locked="0" layoutInCell="1" allowOverlap="1" wp14:anchorId="68F49DB4">
-            <wp:simplePos x="0" y="0"/>
-            <wp:positionH relativeFrom="margin">
-              <wp:align>left</wp:align>
-            </wp:positionH>
-            <wp:positionV relativeFrom="paragraph">
-              <wp:posOffset>312420</wp:posOffset>
-            </wp:positionV>
-            <wp:extent cx="2703195" cy="1828800"/>
-            <wp:effectExtent l="0" t="0" r="1905" b="0"/>
-            <wp:wrapSquare wrapText="bothSides"/>
-            <wp:docPr id="9" name="Picture 9"/>
+          <wp:inline distT="0" distB="0" distL="0" distR="0">
+            <wp:extent cx="6858000" cy="4112744"/>
+            <wp:effectExtent l="0" t="0" r="0" b="2540"/>
+            <wp:docPr id="15" name="Picture 15" descr="C:\Users\jared\AppData\Local\Microsoft\Windows\INetCache\Content.Word\F0003TEK.BMP"/>
             <wp:cNvGraphicFramePr>
               <a:graphicFrameLocks xmlns:a="http://schemas.openxmlformats.org/drawingml/2006/main" noChangeAspect="1"/>
             </wp:cNvGraphicFramePr>
@@ -11123,43 +11173,45 @@
               <a:graphicData uri="http://schemas.openxmlformats.org/drawingml/2006/picture">
                 <pic:pic xmlns:pic="http://schemas.openxmlformats.org/drawingml/2006/picture">
                   <pic:nvPicPr>
-                    <pic:cNvPr id="1" name=""/>
-                    <pic:cNvPicPr/>
+                    <pic:cNvPr id="0" name="Picture 3" descr="C:\Users\jared\AppData\Local\Microsoft\Windows\INetCache\Content.Word\F0003TEK.BMP"/>
+                    <pic:cNvPicPr>
+                      <a:picLocks noChangeAspect="1" noChangeArrowheads="1"/>
+                    </pic:cNvPicPr>
                   </pic:nvPicPr>
                   <pic:blipFill>
-                    <a:blip r:embed="rId12">
+                    <a:blip r:embed="rId16">
                       <a:extLst>
                         <a:ext uri="{28A0092B-C50C-407E-A947-70E740481C1C}">
                           <a14:useLocalDpi xmlns:a14="http://schemas.microsoft.com/office/drawing/2010/main" val="0"/>
                         </a:ext>
                       </a:extLst>
                     </a:blip>
+                    <a:srcRect/>
                     <a:stretch>
                       <a:fillRect/>
                     </a:stretch>
                   </pic:blipFill>
-                  <pic:spPr>
+                  <pic:spPr bwMode="auto">
                     <a:xfrm>
                       <a:off x="0" y="0"/>
-                      <a:ext cx="2703195" cy="1828800"/>
+                      <a:ext cx="6858000" cy="4112744"/>
                     </a:xfrm>
                     <a:prstGeom prst="rect">
                       <a:avLst/>
                     </a:prstGeom>
+                    <a:noFill/>
+                    <a:ln>
+                      <a:noFill/>
+                    </a:ln>
                   </pic:spPr>
                 </pic:pic>
               </a:graphicData>
             </a:graphic>
-            <wp14:sizeRelH relativeFrom="margin">
-              <wp14:pctWidth>0</wp14:pctWidth>
-            </wp14:sizeRelH>
-            <wp14:sizeRelV relativeFrom="margin">
-              <wp14:pctHeight>0</wp14:pctHeight>
-            </wp14:sizeRelV>
-          </wp:anchor>
+          </wp:inline>
         </w:drawing>
       </w:r>
     </w:p>
+    <w:p/>
     <w:p/>
     <w:p/>
     <w:tbl>
@@ -14692,27 +14744,16 @@
     <w:p/>
     <w:p/>
     <w:p/>
-    <w:p/>
-    <w:p/>
     <w:p>
       <w:r>
         <w:rPr>
           <w:noProof/>
         </w:rPr>
-        <w:lastRenderedPageBreak/>
         <w:drawing>
-          <wp:anchor distT="0" distB="0" distL="114300" distR="114300" simplePos="0" relativeHeight="251664384" behindDoc="0" locked="0" layoutInCell="1" allowOverlap="1" wp14:anchorId="724699ED">
-            <wp:simplePos x="0" y="0"/>
-            <wp:positionH relativeFrom="margin">
-              <wp:align>left</wp:align>
-            </wp:positionH>
-            <wp:positionV relativeFrom="paragraph">
-              <wp:posOffset>359</wp:posOffset>
-            </wp:positionV>
-            <wp:extent cx="2531110" cy="1733550"/>
-            <wp:effectExtent l="0" t="0" r="2540" b="0"/>
-            <wp:wrapSquare wrapText="bothSides"/>
-            <wp:docPr id="10" name="Picture 10"/>
+          <wp:inline distT="0" distB="0" distL="0" distR="0" wp14:anchorId="3D24A572" wp14:editId="1F8EF9F6">
+            <wp:extent cx="6858000" cy="3289935"/>
+            <wp:effectExtent l="0" t="0" r="0" b="5715"/>
+            <wp:docPr id="16" name="Picture 16"/>
             <wp:cNvGraphicFramePr>
               <a:graphicFrameLocks xmlns:a="http://schemas.openxmlformats.org/drawingml/2006/main" noChangeAspect="1"/>
             </wp:cNvGraphicFramePr>
@@ -14724,13 +14765,7 @@
                     <pic:cNvPicPr/>
                   </pic:nvPicPr>
                   <pic:blipFill>
-                    <a:blip r:embed="rId13" cstate="print">
-                      <a:extLst>
-                        <a:ext uri="{28A0092B-C50C-407E-A947-70E740481C1C}">
-                          <a14:useLocalDpi xmlns:a14="http://schemas.microsoft.com/office/drawing/2010/main" val="0"/>
-                        </a:ext>
-                      </a:extLst>
-                    </a:blip>
+                    <a:blip r:embed="rId17"/>
                     <a:stretch>
                       <a:fillRect/>
                     </a:stretch>
@@ -14738,7 +14773,7 @@
                   <pic:spPr>
                     <a:xfrm>
                       <a:off x="0" y="0"/>
-                      <a:ext cx="2531110" cy="1733550"/>
+                      <a:ext cx="6858000" cy="3289935"/>
                     </a:xfrm>
                     <a:prstGeom prst="rect">
                       <a:avLst/>
@@ -14747,32 +14782,21 @@
                 </pic:pic>
               </a:graphicData>
             </a:graphic>
-            <wp14:sizeRelH relativeFrom="margin">
-              <wp14:pctWidth>0</wp14:pctWidth>
-            </wp14:sizeRelH>
-            <wp14:sizeRelV relativeFrom="margin">
-              <wp14:pctHeight>0</wp14:pctHeight>
-            </wp14:sizeRelV>
-          </wp:anchor>
+          </wp:inline>
         </w:drawing>
       </w:r>
+    </w:p>
+    <w:p/>
+    <w:p>
       <w:r>
         <w:rPr>
           <w:noProof/>
         </w:rPr>
         <w:drawing>
-          <wp:anchor distT="0" distB="0" distL="114300" distR="114300" simplePos="0" relativeHeight="251665408" behindDoc="0" locked="0" layoutInCell="1" allowOverlap="1">
-            <wp:simplePos x="0" y="0"/>
-            <wp:positionH relativeFrom="margin">
-              <wp:align>right</wp:align>
-            </wp:positionH>
-            <wp:positionV relativeFrom="paragraph">
-              <wp:posOffset>23495</wp:posOffset>
-            </wp:positionV>
-            <wp:extent cx="4274185" cy="2021840"/>
+          <wp:inline distT="0" distB="0" distL="0" distR="0">
+            <wp:extent cx="6858000" cy="2252428"/>
             <wp:effectExtent l="0" t="0" r="0" b="0"/>
-            <wp:wrapSquare wrapText="bothSides"/>
-            <wp:docPr id="4" name="Picture 4"/>
+            <wp:docPr id="17" name="Picture 17"/>
             <wp:cNvGraphicFramePr>
               <a:graphicFrameLocks xmlns:a="http://schemas.openxmlformats.org/drawingml/2006/main" noChangeAspect="1"/>
             </wp:cNvGraphicFramePr>
@@ -14780,13 +14804,13 @@
               <a:graphicData uri="http://schemas.openxmlformats.org/drawingml/2006/picture">
                 <pic:pic xmlns:pic="http://schemas.openxmlformats.org/drawingml/2006/picture">
                   <pic:nvPicPr>
-                    <pic:cNvPr id="0" name="Picture 4"/>
+                    <pic:cNvPr id="0" name="Picture 5"/>
                     <pic:cNvPicPr>
                       <a:picLocks noChangeAspect="1" noChangeArrowheads="1"/>
                     </pic:cNvPicPr>
                   </pic:nvPicPr>
                   <pic:blipFill>
-                    <a:blip r:embed="rId14" cstate="print">
+                    <a:blip r:embed="rId18" cstate="print">
                       <a:extLst>
                         <a:ext uri="{28A0092B-C50C-407E-A947-70E740481C1C}">
                           <a14:useLocalDpi xmlns:a14="http://schemas.microsoft.com/office/drawing/2010/main" val="0"/>
@@ -14801,7 +14825,7 @@
                   <pic:spPr bwMode="auto">
                     <a:xfrm>
                       <a:off x="0" y="0"/>
-                      <a:ext cx="4274185" cy="2021840"/>
+                      <a:ext cx="6858000" cy="2252428"/>
                     </a:xfrm>
                     <a:prstGeom prst="rect">
                       <a:avLst/>
@@ -14814,18 +14838,66 @@
                 </pic:pic>
               </a:graphicData>
             </a:graphic>
-            <wp14:sizeRelH relativeFrom="margin">
-              <wp14:pctWidth>0</wp14:pctWidth>
-            </wp14:sizeRelH>
-            <wp14:sizeRelV relativeFrom="margin">
-              <wp14:pctHeight>0</wp14:pctHeight>
-            </wp14:sizeRelV>
-          </wp:anchor>
+          </wp:inline>
         </w:drawing>
       </w:r>
     </w:p>
-    <w:p/>
-    <w:p/>
+    <w:p>
+      <w:r>
+        <w:rPr>
+          <w:noProof/>
+        </w:rPr>
+        <w:lastRenderedPageBreak/>
+        <w:drawing>
+          <wp:inline distT="0" distB="0" distL="0" distR="0">
+            <wp:extent cx="6858000" cy="4112744"/>
+            <wp:effectExtent l="0" t="0" r="0" b="2540"/>
+            <wp:docPr id="18" name="Picture 18" descr="C:\Users\jared\AppData\Local\Microsoft\Windows\INetCache\Content.Word\F0005TEK.BMP"/>
+            <wp:cNvGraphicFramePr>
+              <a:graphicFrameLocks xmlns:a="http://schemas.openxmlformats.org/drawingml/2006/main" noChangeAspect="1"/>
+            </wp:cNvGraphicFramePr>
+            <a:graphic xmlns:a="http://schemas.openxmlformats.org/drawingml/2006/main">
+              <a:graphicData uri="http://schemas.openxmlformats.org/drawingml/2006/picture">
+                <pic:pic xmlns:pic="http://schemas.openxmlformats.org/drawingml/2006/picture">
+                  <pic:nvPicPr>
+                    <pic:cNvPr id="0" name="Picture 6" descr="C:\Users\jared\AppData\Local\Microsoft\Windows\INetCache\Content.Word\F0005TEK.BMP"/>
+                    <pic:cNvPicPr>
+                      <a:picLocks noChangeAspect="1" noChangeArrowheads="1"/>
+                    </pic:cNvPicPr>
+                  </pic:nvPicPr>
+                  <pic:blipFill>
+                    <a:blip r:embed="rId19">
+                      <a:extLst>
+                        <a:ext uri="{28A0092B-C50C-407E-A947-70E740481C1C}">
+                          <a14:useLocalDpi xmlns:a14="http://schemas.microsoft.com/office/drawing/2010/main" val="0"/>
+                        </a:ext>
+                      </a:extLst>
+                    </a:blip>
+                    <a:srcRect/>
+                    <a:stretch>
+                      <a:fillRect/>
+                    </a:stretch>
+                  </pic:blipFill>
+                  <pic:spPr bwMode="auto">
+                    <a:xfrm>
+                      <a:off x="0" y="0"/>
+                      <a:ext cx="6858000" cy="4112744"/>
+                    </a:xfrm>
+                    <a:prstGeom prst="rect">
+                      <a:avLst/>
+                    </a:prstGeom>
+                    <a:noFill/>
+                    <a:ln>
+                      <a:noFill/>
+                    </a:ln>
+                  </pic:spPr>
+                </pic:pic>
+              </a:graphicData>
+            </a:graphic>
+          </wp:inline>
+        </w:drawing>
+      </w:r>
+    </w:p>
     <w:tbl>
       <w:tblPr>
         <w:tblStyle w:val="TableGrid"/>
@@ -19075,6 +19147,1112 @@
 </w:styles>
 </file>
 
+<file path=word/charts/chart1.xml><?xml version="1.0" encoding="utf-8"?>
+<c:chartSpace xmlns:c="http://schemas.openxmlformats.org/drawingml/2006/chart" xmlns:a="http://schemas.openxmlformats.org/drawingml/2006/main" xmlns:r="http://schemas.openxmlformats.org/officeDocument/2006/relationships" xmlns:c16r2="http://schemas.microsoft.com/office/drawing/2015/06/chart">
+  <c:date1904 val="0"/>
+  <c:lang val="en-US"/>
+  <c:roundedCorners val="0"/>
+  <mc:AlternateContent xmlns:mc="http://schemas.openxmlformats.org/markup-compatibility/2006">
+    <mc:Choice xmlns:c14="http://schemas.microsoft.com/office/drawing/2007/8/2/chart" Requires="c14">
+      <c14:style val="102"/>
+    </mc:Choice>
+    <mc:Fallback>
+      <c:style val="2"/>
+    </mc:Fallback>
+  </mc:AlternateContent>
+  <c:chart>
+    <c:autoTitleDeleted val="1"/>
+    <c:plotArea>
+      <c:layout/>
+      <c:scatterChart>
+        <c:scatterStyle val="smoothMarker"/>
+        <c:varyColors val="0"/>
+        <c:ser>
+          <c:idx val="0"/>
+          <c:order val="0"/>
+          <c:spPr>
+            <a:ln w="19050" cap="rnd">
+              <a:solidFill>
+                <a:schemeClr val="accent1"/>
+              </a:solidFill>
+              <a:round/>
+            </a:ln>
+            <a:effectLst/>
+          </c:spPr>
+          <c:marker>
+            <c:symbol val="circle"/>
+            <c:size val="5"/>
+            <c:spPr>
+              <a:solidFill>
+                <a:schemeClr val="accent1"/>
+              </a:solidFill>
+              <a:ln w="9525">
+                <a:solidFill>
+                  <a:schemeClr val="accent1"/>
+                </a:solidFill>
+              </a:ln>
+              <a:effectLst/>
+            </c:spPr>
+          </c:marker>
+          <c:trendline>
+            <c:spPr>
+              <a:ln w="19050" cap="rnd">
+                <a:solidFill>
+                  <a:schemeClr val="accent1"/>
+                </a:solidFill>
+                <a:prstDash val="sysDot"/>
+              </a:ln>
+              <a:effectLst/>
+            </c:spPr>
+            <c:trendlineType val="linear"/>
+            <c:dispRSqr val="0"/>
+            <c:dispEq val="0"/>
+          </c:trendline>
+          <c:trendline>
+            <c:spPr>
+              <a:ln w="19050" cap="rnd">
+                <a:solidFill>
+                  <a:schemeClr val="accent1"/>
+                </a:solidFill>
+                <a:prstDash val="sysDot"/>
+              </a:ln>
+              <a:effectLst/>
+            </c:spPr>
+            <c:trendlineType val="exp"/>
+            <c:dispRSqr val="0"/>
+            <c:dispEq val="0"/>
+          </c:trendline>
+          <c:trendline>
+            <c:spPr>
+              <a:ln w="19050" cap="rnd">
+                <a:solidFill>
+                  <a:schemeClr val="accent1"/>
+                </a:solidFill>
+                <a:prstDash val="sysDot"/>
+              </a:ln>
+              <a:effectLst/>
+            </c:spPr>
+            <c:trendlineType val="exp"/>
+            <c:dispRSqr val="0"/>
+            <c:dispEq val="0"/>
+          </c:trendline>
+          <c:trendline>
+            <c:spPr>
+              <a:ln w="19050" cap="rnd">
+                <a:solidFill>
+                  <a:schemeClr val="accent1"/>
+                </a:solidFill>
+                <a:prstDash val="sysDot"/>
+              </a:ln>
+              <a:effectLst/>
+            </c:spPr>
+            <c:trendlineType val="exp"/>
+            <c:dispRSqr val="0"/>
+            <c:dispEq val="0"/>
+          </c:trendline>
+          <c:trendline>
+            <c:spPr>
+              <a:ln w="19050" cap="rnd">
+                <a:solidFill>
+                  <a:schemeClr val="accent1"/>
+                </a:solidFill>
+                <a:prstDash val="sysDot"/>
+              </a:ln>
+              <a:effectLst/>
+            </c:spPr>
+            <c:trendlineType val="exp"/>
+            <c:dispRSqr val="0"/>
+            <c:dispEq val="0"/>
+          </c:trendline>
+          <c:trendline>
+            <c:spPr>
+              <a:ln w="19050" cap="rnd">
+                <a:solidFill>
+                  <a:schemeClr val="accent1"/>
+                </a:solidFill>
+                <a:prstDash val="sysDot"/>
+              </a:ln>
+              <a:effectLst/>
+            </c:spPr>
+            <c:trendlineType val="exp"/>
+            <c:dispRSqr val="0"/>
+            <c:dispEq val="1"/>
+            <c:trendlineLbl>
+              <c:layout>
+                <c:manualLayout>
+                  <c:x val="-0.11143337572821546"/>
+                  <c:y val="5.8731408573928258E-2"/>
+                </c:manualLayout>
+              </c:layout>
+              <c:tx>
+                <c:rich>
+                  <a:bodyPr rot="0" spcFirstLastPara="1" vertOverflow="ellipsis" vert="horz" wrap="square" anchor="ctr" anchorCtr="1"/>
+                  <a:lstStyle/>
+                  <a:p>
+                    <a:pPr>
+                      <a:defRPr sz="900" b="0" i="0" u="none" strike="noStrike" kern="1200" baseline="0">
+                        <a:solidFill>
+                          <a:schemeClr val="tx1">
+                            <a:lumMod val="65000"/>
+                            <a:lumOff val="35000"/>
+                          </a:schemeClr>
+                        </a:solidFill>
+                        <a:latin typeface="+mn-lt"/>
+                        <a:ea typeface="+mn-ea"/>
+                        <a:cs typeface="+mn-cs"/>
+                      </a:defRPr>
+                    </a:pPr>
+                    <a:r>
+                      <a:rPr lang="en-US" sz="2800" baseline="0"/>
+                      <a:t>y = 5E-06e</a:t>
+                    </a:r>
+                    <a:r>
+                      <a:rPr lang="en-US" sz="2800" baseline="30000"/>
+                      <a:t>-0.01x</a:t>
+                    </a:r>
+                    <a:endParaRPr lang="en-US" sz="2800"/>
+                  </a:p>
+                </c:rich>
+              </c:tx>
+              <c:numFmt formatCode="General" sourceLinked="0"/>
+              <c:spPr>
+                <a:noFill/>
+                <a:ln>
+                  <a:noFill/>
+                </a:ln>
+                <a:effectLst/>
+              </c:spPr>
+              <c:txPr>
+                <a:bodyPr rot="0" spcFirstLastPara="1" vertOverflow="ellipsis" vert="horz" wrap="square" anchor="ctr" anchorCtr="1"/>
+                <a:lstStyle/>
+                <a:p>
+                  <a:pPr>
+                    <a:defRPr sz="900" b="0" i="0" u="none" strike="noStrike" kern="1200" baseline="0">
+                      <a:solidFill>
+                        <a:schemeClr val="tx1">
+                          <a:lumMod val="65000"/>
+                          <a:lumOff val="35000"/>
+                        </a:schemeClr>
+                      </a:solidFill>
+                      <a:latin typeface="+mn-lt"/>
+                      <a:ea typeface="+mn-ea"/>
+                      <a:cs typeface="+mn-cs"/>
+                    </a:defRPr>
+                  </a:pPr>
+                  <a:endParaRPr lang="en-US"/>
+                </a:p>
+              </c:txPr>
+            </c:trendlineLbl>
+          </c:trendline>
+          <c:xVal>
+            <c:numRef>
+              <c:f>Sheet1!$A$1:$A$25</c:f>
+              <c:numCache>
+                <c:formatCode>General</c:formatCode>
+                <c:ptCount val="25"/>
+                <c:pt idx="0">
+                  <c:v>0</c:v>
+                </c:pt>
+                <c:pt idx="1">
+                  <c:v>1</c:v>
+                </c:pt>
+                <c:pt idx="2">
+                  <c:v>2</c:v>
+                </c:pt>
+                <c:pt idx="3">
+                  <c:v>3</c:v>
+                </c:pt>
+                <c:pt idx="4">
+                  <c:v>4</c:v>
+                </c:pt>
+                <c:pt idx="5">
+                  <c:v>5</c:v>
+                </c:pt>
+                <c:pt idx="6">
+                  <c:v>6</c:v>
+                </c:pt>
+                <c:pt idx="7">
+                  <c:v>7</c:v>
+                </c:pt>
+                <c:pt idx="8">
+                  <c:v>8</c:v>
+                </c:pt>
+                <c:pt idx="9">
+                  <c:v>9</c:v>
+                </c:pt>
+                <c:pt idx="10">
+                  <c:v>10</c:v>
+                </c:pt>
+                <c:pt idx="11">
+                  <c:v>11</c:v>
+                </c:pt>
+                <c:pt idx="12">
+                  <c:v>12</c:v>
+                </c:pt>
+                <c:pt idx="13">
+                  <c:v>13</c:v>
+                </c:pt>
+                <c:pt idx="14">
+                  <c:v>14</c:v>
+                </c:pt>
+                <c:pt idx="15">
+                  <c:v>15</c:v>
+                </c:pt>
+                <c:pt idx="16">
+                  <c:v>16</c:v>
+                </c:pt>
+                <c:pt idx="17">
+                  <c:v>17</c:v>
+                </c:pt>
+                <c:pt idx="18">
+                  <c:v>18</c:v>
+                </c:pt>
+                <c:pt idx="19">
+                  <c:v>19</c:v>
+                </c:pt>
+                <c:pt idx="20">
+                  <c:v>20</c:v>
+                </c:pt>
+                <c:pt idx="21">
+                  <c:v>21</c:v>
+                </c:pt>
+                <c:pt idx="22">
+                  <c:v>22</c:v>
+                </c:pt>
+                <c:pt idx="23">
+                  <c:v>23</c:v>
+                </c:pt>
+                <c:pt idx="24">
+                  <c:v>24</c:v>
+                </c:pt>
+              </c:numCache>
+            </c:numRef>
+          </c:xVal>
+          <c:yVal>
+            <c:numRef>
+              <c:f>Sheet1!$B$1:$B$25</c:f>
+              <c:numCache>
+                <c:formatCode>General</c:formatCode>
+                <c:ptCount val="25"/>
+                <c:pt idx="0">
+                  <c:v>5.0000000000000004E-6</c:v>
+                </c:pt>
+                <c:pt idx="1">
+                  <c:v>4.8999999999999997E-6</c:v>
+                </c:pt>
+                <c:pt idx="2">
+                  <c:v>4.7999999999999998E-6</c:v>
+                </c:pt>
+                <c:pt idx="3">
+                  <c:v>4.6999999999999999E-6</c:v>
+                </c:pt>
+                <c:pt idx="4">
+                  <c:v>4.6999999999999999E-6</c:v>
+                </c:pt>
+                <c:pt idx="5">
+                  <c:v>4.7999999999999998E-6</c:v>
+                </c:pt>
+                <c:pt idx="6">
+                  <c:v>4.5000000000000001E-6</c:v>
+                </c:pt>
+                <c:pt idx="7">
+                  <c:v>4.5000000000000001E-6</c:v>
+                </c:pt>
+                <c:pt idx="8">
+                  <c:v>4.4000000000000002E-6</c:v>
+                </c:pt>
+                <c:pt idx="9">
+                  <c:v>4.4000000000000002E-6</c:v>
+                </c:pt>
+                <c:pt idx="10">
+                  <c:v>4.3000000000000003E-6</c:v>
+                </c:pt>
+                <c:pt idx="11">
+                  <c:v>4.3000000000000003E-6</c:v>
+                </c:pt>
+                <c:pt idx="12">
+                  <c:v>4.3000000000000003E-6</c:v>
+                </c:pt>
+                <c:pt idx="13">
+                  <c:v>4.1999999999999996E-6</c:v>
+                </c:pt>
+                <c:pt idx="14">
+                  <c:v>4.1999999999999996E-6</c:v>
+                </c:pt>
+                <c:pt idx="15">
+                  <c:v>4.0999999999999997E-6</c:v>
+                </c:pt>
+                <c:pt idx="16">
+                  <c:v>4.0999999999999997E-6</c:v>
+                </c:pt>
+                <c:pt idx="17">
+                  <c:v>4.0999999999999997E-6</c:v>
+                </c:pt>
+                <c:pt idx="18">
+                  <c:v>3.9999999999999998E-6</c:v>
+                </c:pt>
+                <c:pt idx="19">
+                  <c:v>3.9999999999999998E-6</c:v>
+                </c:pt>
+                <c:pt idx="20">
+                  <c:v>3.9999999999999998E-6</c:v>
+                </c:pt>
+                <c:pt idx="21">
+                  <c:v>3.8999999999999999E-6</c:v>
+                </c:pt>
+                <c:pt idx="22">
+                  <c:v>3.8999999999999999E-6</c:v>
+                </c:pt>
+                <c:pt idx="23">
+                  <c:v>3.8999999999999999E-6</c:v>
+                </c:pt>
+                <c:pt idx="24">
+                  <c:v>3.8999999999999999E-6</c:v>
+                </c:pt>
+              </c:numCache>
+            </c:numRef>
+          </c:yVal>
+          <c:smooth val="1"/>
+          <c:extLst>
+            <c:ext xmlns:c16="http://schemas.microsoft.com/office/drawing/2014/chart" uri="{C3380CC4-5D6E-409C-BE32-E72D297353CC}">
+              <c16:uniqueId val="{00000006-A44D-44AC-BA21-C00F446B7D59}"/>
+            </c:ext>
+          </c:extLst>
+        </c:ser>
+        <c:dLbls>
+          <c:showLegendKey val="0"/>
+          <c:showVal val="0"/>
+          <c:showCatName val="0"/>
+          <c:showSerName val="0"/>
+          <c:showPercent val="0"/>
+          <c:showBubbleSize val="0"/>
+        </c:dLbls>
+        <c:axId val="423046592"/>
+        <c:axId val="423043312"/>
+      </c:scatterChart>
+      <c:valAx>
+        <c:axId val="423046592"/>
+        <c:scaling>
+          <c:orientation val="minMax"/>
+        </c:scaling>
+        <c:delete val="0"/>
+        <c:axPos val="b"/>
+        <c:majorGridlines>
+          <c:spPr>
+            <a:ln w="9525" cap="flat" cmpd="sng" algn="ctr">
+              <a:solidFill>
+                <a:schemeClr val="tx1">
+                  <a:lumMod val="15000"/>
+                  <a:lumOff val="85000"/>
+                </a:schemeClr>
+              </a:solidFill>
+              <a:round/>
+            </a:ln>
+            <a:effectLst/>
+          </c:spPr>
+        </c:majorGridlines>
+        <c:numFmt formatCode="General" sourceLinked="1"/>
+        <c:majorTickMark val="none"/>
+        <c:minorTickMark val="none"/>
+        <c:tickLblPos val="nextTo"/>
+        <c:spPr>
+          <a:noFill/>
+          <a:ln w="9525" cap="flat" cmpd="sng" algn="ctr">
+            <a:solidFill>
+              <a:schemeClr val="tx1">
+                <a:lumMod val="25000"/>
+                <a:lumOff val="75000"/>
+              </a:schemeClr>
+            </a:solidFill>
+            <a:round/>
+          </a:ln>
+          <a:effectLst/>
+        </c:spPr>
+        <c:txPr>
+          <a:bodyPr rot="-60000000" spcFirstLastPara="1" vertOverflow="ellipsis" vert="horz" wrap="square" anchor="ctr" anchorCtr="1"/>
+          <a:lstStyle/>
+          <a:p>
+            <a:pPr>
+              <a:defRPr sz="900" b="0" i="0" u="none" strike="noStrike" kern="1200" baseline="0">
+                <a:solidFill>
+                  <a:schemeClr val="tx1">
+                    <a:lumMod val="65000"/>
+                    <a:lumOff val="35000"/>
+                  </a:schemeClr>
+                </a:solidFill>
+                <a:latin typeface="+mn-lt"/>
+                <a:ea typeface="+mn-ea"/>
+                <a:cs typeface="+mn-cs"/>
+              </a:defRPr>
+            </a:pPr>
+            <a:endParaRPr lang="en-US"/>
+          </a:p>
+        </c:txPr>
+        <c:crossAx val="423043312"/>
+        <c:crosses val="autoZero"/>
+        <c:crossBetween val="midCat"/>
+      </c:valAx>
+      <c:valAx>
+        <c:axId val="423043312"/>
+        <c:scaling>
+          <c:orientation val="minMax"/>
+        </c:scaling>
+        <c:delete val="0"/>
+        <c:axPos val="l"/>
+        <c:majorGridlines>
+          <c:spPr>
+            <a:ln w="9525" cap="flat" cmpd="sng" algn="ctr">
+              <a:solidFill>
+                <a:schemeClr val="tx1">
+                  <a:lumMod val="15000"/>
+                  <a:lumOff val="85000"/>
+                </a:schemeClr>
+              </a:solidFill>
+              <a:round/>
+            </a:ln>
+            <a:effectLst/>
+          </c:spPr>
+        </c:majorGridlines>
+        <c:numFmt formatCode="General" sourceLinked="1"/>
+        <c:majorTickMark val="none"/>
+        <c:minorTickMark val="none"/>
+        <c:tickLblPos val="nextTo"/>
+        <c:spPr>
+          <a:noFill/>
+          <a:ln w="9525" cap="flat" cmpd="sng" algn="ctr">
+            <a:solidFill>
+              <a:schemeClr val="tx1">
+                <a:lumMod val="25000"/>
+                <a:lumOff val="75000"/>
+              </a:schemeClr>
+            </a:solidFill>
+            <a:round/>
+          </a:ln>
+          <a:effectLst/>
+        </c:spPr>
+        <c:txPr>
+          <a:bodyPr rot="-60000000" spcFirstLastPara="1" vertOverflow="ellipsis" vert="horz" wrap="square" anchor="ctr" anchorCtr="1"/>
+          <a:lstStyle/>
+          <a:p>
+            <a:pPr>
+              <a:defRPr sz="900" b="0" i="0" u="none" strike="noStrike" kern="1200" baseline="0">
+                <a:solidFill>
+                  <a:schemeClr val="tx1">
+                    <a:lumMod val="65000"/>
+                    <a:lumOff val="35000"/>
+                  </a:schemeClr>
+                </a:solidFill>
+                <a:latin typeface="+mn-lt"/>
+                <a:ea typeface="+mn-ea"/>
+                <a:cs typeface="+mn-cs"/>
+              </a:defRPr>
+            </a:pPr>
+            <a:endParaRPr lang="en-US"/>
+          </a:p>
+        </c:txPr>
+        <c:crossAx val="423046592"/>
+        <c:crosses val="autoZero"/>
+        <c:crossBetween val="midCat"/>
+      </c:valAx>
+      <c:spPr>
+        <a:noFill/>
+        <a:ln>
+          <a:noFill/>
+        </a:ln>
+        <a:effectLst/>
+      </c:spPr>
+    </c:plotArea>
+    <c:plotVisOnly val="1"/>
+    <c:dispBlanksAs val="gap"/>
+    <c:showDLblsOverMax val="0"/>
+  </c:chart>
+  <c:spPr>
+    <a:solidFill>
+      <a:schemeClr val="bg1"/>
+    </a:solidFill>
+    <a:ln w="9525" cap="flat" cmpd="sng" algn="ctr">
+      <a:solidFill>
+        <a:schemeClr val="tx1">
+          <a:lumMod val="15000"/>
+          <a:lumOff val="85000"/>
+        </a:schemeClr>
+      </a:solidFill>
+      <a:round/>
+    </a:ln>
+    <a:effectLst/>
+  </c:spPr>
+  <c:txPr>
+    <a:bodyPr/>
+    <a:lstStyle/>
+    <a:p>
+      <a:pPr>
+        <a:defRPr/>
+      </a:pPr>
+      <a:endParaRPr lang="en-US"/>
+    </a:p>
+  </c:txPr>
+  <c:externalData r:id="rId3">
+    <c:autoUpdate val="0"/>
+  </c:externalData>
+</c:chartSpace>
+</file>
+
+<file path=word/charts/colors1.xml><?xml version="1.0" encoding="utf-8"?>
+<cs:colorStyle xmlns:cs="http://schemas.microsoft.com/office/drawing/2012/chartStyle" xmlns:a="http://schemas.openxmlformats.org/drawingml/2006/main" meth="cycle" id="10">
+  <a:schemeClr val="accent1"/>
+  <a:schemeClr val="accent2"/>
+  <a:schemeClr val="accent3"/>
+  <a:schemeClr val="accent4"/>
+  <a:schemeClr val="accent5"/>
+  <a:schemeClr val="accent6"/>
+  <cs:variation/>
+  <cs:variation>
+    <a:lumMod val="60000"/>
+  </cs:variation>
+  <cs:variation>
+    <a:lumMod val="80000"/>
+    <a:lumOff val="20000"/>
+  </cs:variation>
+  <cs:variation>
+    <a:lumMod val="80000"/>
+  </cs:variation>
+  <cs:variation>
+    <a:lumMod val="60000"/>
+    <a:lumOff val="40000"/>
+  </cs:variation>
+  <cs:variation>
+    <a:lumMod val="50000"/>
+  </cs:variation>
+  <cs:variation>
+    <a:lumMod val="70000"/>
+    <a:lumOff val="30000"/>
+  </cs:variation>
+  <cs:variation>
+    <a:lumMod val="70000"/>
+  </cs:variation>
+  <cs:variation>
+    <a:lumMod val="50000"/>
+    <a:lumOff val="50000"/>
+  </cs:variation>
+</cs:colorStyle>
+</file>
+
+<file path=word/charts/style1.xml><?xml version="1.0" encoding="utf-8"?>
+<cs:chartStyle xmlns:cs="http://schemas.microsoft.com/office/drawing/2012/chartStyle" xmlns:a="http://schemas.openxmlformats.org/drawingml/2006/main" id="240">
+  <cs:axisTitle>
+    <cs:lnRef idx="0"/>
+    <cs:fillRef idx="0"/>
+    <cs:effectRef idx="0"/>
+    <cs:fontRef idx="minor">
+      <a:schemeClr val="tx1">
+        <a:lumMod val="65000"/>
+        <a:lumOff val="35000"/>
+      </a:schemeClr>
+    </cs:fontRef>
+    <cs:defRPr sz="1000" kern="1200"/>
+  </cs:axisTitle>
+  <cs:categoryAxis>
+    <cs:lnRef idx="0"/>
+    <cs:fillRef idx="0"/>
+    <cs:effectRef idx="0"/>
+    <cs:fontRef idx="minor">
+      <a:schemeClr val="tx1">
+        <a:lumMod val="65000"/>
+        <a:lumOff val="35000"/>
+      </a:schemeClr>
+    </cs:fontRef>
+    <cs:spPr>
+      <a:ln w="9525" cap="flat" cmpd="sng" algn="ctr">
+        <a:solidFill>
+          <a:schemeClr val="tx1">
+            <a:lumMod val="25000"/>
+            <a:lumOff val="75000"/>
+          </a:schemeClr>
+        </a:solidFill>
+        <a:round/>
+      </a:ln>
+    </cs:spPr>
+    <cs:defRPr sz="900" kern="1200"/>
+  </cs:categoryAxis>
+  <cs:chartArea mods="allowNoFillOverride allowNoLineOverride">
+    <cs:lnRef idx="0"/>
+    <cs:fillRef idx="0"/>
+    <cs:effectRef idx="0"/>
+    <cs:fontRef idx="minor">
+      <a:schemeClr val="tx1"/>
+    </cs:fontRef>
+    <cs:spPr>
+      <a:solidFill>
+        <a:schemeClr val="bg1"/>
+      </a:solidFill>
+      <a:ln w="9525" cap="flat" cmpd="sng" algn="ctr">
+        <a:solidFill>
+          <a:schemeClr val="tx1">
+            <a:lumMod val="15000"/>
+            <a:lumOff val="85000"/>
+          </a:schemeClr>
+        </a:solidFill>
+        <a:round/>
+      </a:ln>
+    </cs:spPr>
+    <cs:defRPr sz="1000" kern="1200"/>
+  </cs:chartArea>
+  <cs:dataLabel>
+    <cs:lnRef idx="0"/>
+    <cs:fillRef idx="0"/>
+    <cs:effectRef idx="0"/>
+    <cs:fontRef idx="minor">
+      <a:schemeClr val="tx1">
+        <a:lumMod val="75000"/>
+        <a:lumOff val="25000"/>
+      </a:schemeClr>
+    </cs:fontRef>
+    <cs:defRPr sz="900" kern="1200"/>
+  </cs:dataLabel>
+  <cs:dataLabelCallout>
+    <cs:lnRef idx="0"/>
+    <cs:fillRef idx="0"/>
+    <cs:effectRef idx="0"/>
+    <cs:fontRef idx="minor">
+      <a:schemeClr val="dk1">
+        <a:lumMod val="65000"/>
+        <a:lumOff val="35000"/>
+      </a:schemeClr>
+    </cs:fontRef>
+    <cs:spPr>
+      <a:solidFill>
+        <a:schemeClr val="lt1"/>
+      </a:solidFill>
+      <a:ln>
+        <a:solidFill>
+          <a:schemeClr val="dk1">
+            <a:lumMod val="25000"/>
+            <a:lumOff val="75000"/>
+          </a:schemeClr>
+        </a:solidFill>
+      </a:ln>
+    </cs:spPr>
+    <cs:defRPr sz="900" kern="1200"/>
+    <cs:bodyPr rot="0" spcFirstLastPara="1" vertOverflow="clip" horzOverflow="clip" vert="horz" wrap="square" lIns="36576" tIns="18288" rIns="36576" bIns="18288" anchor="ctr" anchorCtr="1">
+      <a:spAutoFit/>
+    </cs:bodyPr>
+  </cs:dataLabelCallout>
+  <cs:dataPoint>
+    <cs:lnRef idx="0"/>
+    <cs:fillRef idx="1">
+      <cs:styleClr val="auto"/>
+    </cs:fillRef>
+    <cs:effectRef idx="0"/>
+    <cs:fontRef idx="minor">
+      <a:schemeClr val="tx1"/>
+    </cs:fontRef>
+  </cs:dataPoint>
+  <cs:dataPoint3D>
+    <cs:lnRef idx="0"/>
+    <cs:fillRef idx="1">
+      <cs:styleClr val="auto"/>
+    </cs:fillRef>
+    <cs:effectRef idx="0"/>
+    <cs:fontRef idx="minor">
+      <a:schemeClr val="tx1"/>
+    </cs:fontRef>
+  </cs:dataPoint3D>
+  <cs:dataPointLine>
+    <cs:lnRef idx="0">
+      <cs:styleClr val="auto"/>
+    </cs:lnRef>
+    <cs:fillRef idx="1"/>
+    <cs:effectRef idx="0"/>
+    <cs:fontRef idx="minor">
+      <a:schemeClr val="tx1"/>
+    </cs:fontRef>
+    <cs:spPr>
+      <a:ln w="19050" cap="rnd">
+        <a:solidFill>
+          <a:schemeClr val="phClr"/>
+        </a:solidFill>
+        <a:round/>
+      </a:ln>
+    </cs:spPr>
+  </cs:dataPointLine>
+  <cs:dataPointMarker>
+    <cs:lnRef idx="0">
+      <cs:styleClr val="auto"/>
+    </cs:lnRef>
+    <cs:fillRef idx="1">
+      <cs:styleClr val="auto"/>
+    </cs:fillRef>
+    <cs:effectRef idx="0"/>
+    <cs:fontRef idx="minor">
+      <a:schemeClr val="tx1"/>
+    </cs:fontRef>
+    <cs:spPr>
+      <a:ln w="9525">
+        <a:solidFill>
+          <a:schemeClr val="phClr"/>
+        </a:solidFill>
+      </a:ln>
+    </cs:spPr>
+  </cs:dataPointMarker>
+  <cs:dataPointMarkerLayout symbol="circle" size="5"/>
+  <cs:dataPointWireframe>
+    <cs:lnRef idx="0">
+      <cs:styleClr val="auto"/>
+    </cs:lnRef>
+    <cs:fillRef idx="0"/>
+    <cs:effectRef idx="0"/>
+    <cs:fontRef idx="minor">
+      <a:schemeClr val="dk1"/>
+    </cs:fontRef>
+    <cs:spPr>
+      <a:ln w="9525" cap="rnd">
+        <a:solidFill>
+          <a:schemeClr val="phClr"/>
+        </a:solidFill>
+        <a:round/>
+      </a:ln>
+    </cs:spPr>
+  </cs:dataPointWireframe>
+  <cs:dataTable>
+    <cs:lnRef idx="0"/>
+    <cs:fillRef idx="0"/>
+    <cs:effectRef idx="0"/>
+    <cs:fontRef idx="minor">
+      <a:schemeClr val="tx1">
+        <a:lumMod val="65000"/>
+        <a:lumOff val="35000"/>
+      </a:schemeClr>
+    </cs:fontRef>
+    <cs:spPr>
+      <a:noFill/>
+      <a:ln w="9525" cap="flat" cmpd="sng" algn="ctr">
+        <a:solidFill>
+          <a:schemeClr val="tx1">
+            <a:lumMod val="15000"/>
+            <a:lumOff val="85000"/>
+          </a:schemeClr>
+        </a:solidFill>
+        <a:round/>
+      </a:ln>
+    </cs:spPr>
+    <cs:defRPr sz="900" kern="1200"/>
+  </cs:dataTable>
+  <cs:downBar>
+    <cs:lnRef idx="0"/>
+    <cs:fillRef idx="0"/>
+    <cs:effectRef idx="0"/>
+    <cs:fontRef idx="minor">
+      <a:schemeClr val="tx1"/>
+    </cs:fontRef>
+    <cs:spPr>
+      <a:solidFill>
+        <a:schemeClr val="dk1">
+          <a:lumMod val="75000"/>
+          <a:lumOff val="25000"/>
+        </a:schemeClr>
+      </a:solidFill>
+      <a:ln w="9525" cap="flat" cmpd="sng" algn="ctr">
+        <a:solidFill>
+          <a:schemeClr val="tx1">
+            <a:lumMod val="65000"/>
+            <a:lumOff val="35000"/>
+          </a:schemeClr>
+        </a:solidFill>
+        <a:round/>
+      </a:ln>
+    </cs:spPr>
+  </cs:downBar>
+  <cs:dropLine>
+    <cs:lnRef idx="0"/>
+    <cs:fillRef idx="0"/>
+    <cs:effectRef idx="0"/>
+    <cs:fontRef idx="minor">
+      <a:schemeClr val="tx1"/>
+    </cs:fontRef>
+    <cs:spPr>
+      <a:ln w="9525" cap="flat" cmpd="sng" algn="ctr">
+        <a:solidFill>
+          <a:schemeClr val="tx1">
+            <a:lumMod val="35000"/>
+            <a:lumOff val="65000"/>
+          </a:schemeClr>
+        </a:solidFill>
+        <a:round/>
+      </a:ln>
+    </cs:spPr>
+  </cs:dropLine>
+  <cs:errorBar>
+    <cs:lnRef idx="0"/>
+    <cs:fillRef idx="0"/>
+    <cs:effectRef idx="0"/>
+    <cs:fontRef idx="minor">
+      <a:schemeClr val="tx1"/>
+    </cs:fontRef>
+    <cs:spPr>
+      <a:ln w="9525" cap="flat" cmpd="sng" algn="ctr">
+        <a:solidFill>
+          <a:schemeClr val="tx1">
+            <a:lumMod val="65000"/>
+            <a:lumOff val="35000"/>
+          </a:schemeClr>
+        </a:solidFill>
+        <a:round/>
+      </a:ln>
+    </cs:spPr>
+  </cs:errorBar>
+  <cs:floor>
+    <cs:lnRef idx="0"/>
+    <cs:fillRef idx="0"/>
+    <cs:effectRef idx="0"/>
+    <cs:fontRef idx="minor">
+      <a:schemeClr val="tx1"/>
+    </cs:fontRef>
+    <cs:spPr>
+      <a:noFill/>
+      <a:ln>
+        <a:noFill/>
+      </a:ln>
+    </cs:spPr>
+  </cs:floor>
+  <cs:gridlineMajor>
+    <cs:lnRef idx="0"/>
+    <cs:fillRef idx="0"/>
+    <cs:effectRef idx="0"/>
+    <cs:fontRef idx="minor">
+      <a:schemeClr val="tx1"/>
+    </cs:fontRef>
+    <cs:spPr>
+      <a:ln w="9525" cap="flat" cmpd="sng" algn="ctr">
+        <a:solidFill>
+          <a:schemeClr val="tx1">
+            <a:lumMod val="15000"/>
+            <a:lumOff val="85000"/>
+          </a:schemeClr>
+        </a:solidFill>
+        <a:round/>
+      </a:ln>
+    </cs:spPr>
+  </cs:gridlineMajor>
+  <cs:gridlineMinor>
+    <cs:lnRef idx="0"/>
+    <cs:fillRef idx="0"/>
+    <cs:effectRef idx="0"/>
+    <cs:fontRef idx="minor">
+      <a:schemeClr val="tx1"/>
+    </cs:fontRef>
+    <cs:spPr>
+      <a:ln w="9525" cap="flat" cmpd="sng" algn="ctr">
+        <a:solidFill>
+          <a:schemeClr val="tx1">
+            <a:lumMod val="5000"/>
+            <a:lumOff val="95000"/>
+          </a:schemeClr>
+        </a:solidFill>
+        <a:round/>
+      </a:ln>
+    </cs:spPr>
+  </cs:gridlineMinor>
+  <cs:hiLoLine>
+    <cs:lnRef idx="0"/>
+    <cs:fillRef idx="0"/>
+    <cs:effectRef idx="0"/>
+    <cs:fontRef idx="minor">
+      <a:schemeClr val="tx1"/>
+    </cs:fontRef>
+    <cs:spPr>
+      <a:ln w="9525" cap="flat" cmpd="sng" algn="ctr">
+        <a:solidFill>
+          <a:schemeClr val="tx1">
+            <a:lumMod val="50000"/>
+            <a:lumOff val="50000"/>
+          </a:schemeClr>
+        </a:solidFill>
+        <a:round/>
+      </a:ln>
+    </cs:spPr>
+  </cs:hiLoLine>
+  <cs:leaderLine>
+    <cs:lnRef idx="0"/>
+    <cs:fillRef idx="0"/>
+    <cs:effectRef idx="0"/>
+    <cs:fontRef idx="minor">
+      <a:schemeClr val="tx1"/>
+    </cs:fontRef>
+    <cs:spPr>
+      <a:ln w="9525" cap="flat" cmpd="sng" algn="ctr">
+        <a:solidFill>
+          <a:schemeClr val="tx1">
+            <a:lumMod val="35000"/>
+            <a:lumOff val="65000"/>
+          </a:schemeClr>
+        </a:solidFill>
+        <a:round/>
+      </a:ln>
+    </cs:spPr>
+  </cs:leaderLine>
+  <cs:legend>
+    <cs:lnRef idx="0"/>
+    <cs:fillRef idx="0"/>
+    <cs:effectRef idx="0"/>
+    <cs:fontRef idx="minor">
+      <a:schemeClr val="tx1">
+        <a:lumMod val="65000"/>
+        <a:lumOff val="35000"/>
+      </a:schemeClr>
+    </cs:fontRef>
+    <cs:defRPr sz="900" kern="1200"/>
+  </cs:legend>
+  <cs:plotArea mods="allowNoFillOverride allowNoLineOverride">
+    <cs:lnRef idx="0"/>
+    <cs:fillRef idx="0"/>
+    <cs:effectRef idx="0"/>
+    <cs:fontRef idx="minor">
+      <a:schemeClr val="tx1"/>
+    </cs:fontRef>
+  </cs:plotArea>
+  <cs:plotArea3D mods="allowNoFillOverride allowNoLineOverride">
+    <cs:lnRef idx="0"/>
+    <cs:fillRef idx="0"/>
+    <cs:effectRef idx="0"/>
+    <cs:fontRef idx="minor">
+      <a:schemeClr val="tx1"/>
+    </cs:fontRef>
+  </cs:plotArea3D>
+  <cs:seriesAxis>
+    <cs:lnRef idx="0"/>
+    <cs:fillRef idx="0"/>
+    <cs:effectRef idx="0"/>
+    <cs:fontRef idx="minor">
+      <a:schemeClr val="tx1">
+        <a:lumMod val="65000"/>
+        <a:lumOff val="35000"/>
+      </a:schemeClr>
+    </cs:fontRef>
+    <cs:defRPr sz="900" kern="1200"/>
+  </cs:seriesAxis>
+  <cs:seriesLine>
+    <cs:lnRef idx="0"/>
+    <cs:fillRef idx="0"/>
+    <cs:effectRef idx="0"/>
+    <cs:fontRef idx="minor">
+      <a:schemeClr val="tx1"/>
+    </cs:fontRef>
+    <cs:spPr>
+      <a:ln w="9525" cap="flat" cmpd="sng" algn="ctr">
+        <a:solidFill>
+          <a:schemeClr val="tx1">
+            <a:lumMod val="35000"/>
+            <a:lumOff val="65000"/>
+          </a:schemeClr>
+        </a:solidFill>
+        <a:round/>
+      </a:ln>
+    </cs:spPr>
+  </cs:seriesLine>
+  <cs:title>
+    <cs:lnRef idx="0"/>
+    <cs:fillRef idx="0"/>
+    <cs:effectRef idx="0"/>
+    <cs:fontRef idx="minor">
+      <a:schemeClr val="tx1">
+        <a:lumMod val="65000"/>
+        <a:lumOff val="35000"/>
+      </a:schemeClr>
+    </cs:fontRef>
+    <cs:defRPr sz="1400" b="0" kern="1200" spc="0" baseline="0"/>
+  </cs:title>
+  <cs:trendline>
+    <cs:lnRef idx="0">
+      <cs:styleClr val="auto"/>
+    </cs:lnRef>
+    <cs:fillRef idx="0"/>
+    <cs:effectRef idx="0"/>
+    <cs:fontRef idx="minor">
+      <a:schemeClr val="tx1"/>
+    </cs:fontRef>
+    <cs:spPr>
+      <a:ln w="19050" cap="rnd">
+        <a:solidFill>
+          <a:schemeClr val="phClr"/>
+        </a:solidFill>
+        <a:prstDash val="sysDot"/>
+      </a:ln>
+    </cs:spPr>
+  </cs:trendline>
+  <cs:trendlineLabel>
+    <cs:lnRef idx="0"/>
+    <cs:fillRef idx="0"/>
+    <cs:effectRef idx="0"/>
+    <cs:fontRef idx="minor">
+      <a:schemeClr val="tx1">
+        <a:lumMod val="65000"/>
+        <a:lumOff val="35000"/>
+      </a:schemeClr>
+    </cs:fontRef>
+    <cs:defRPr sz="900" kern="1200"/>
+  </cs:trendlineLabel>
+  <cs:upBar>
+    <cs:lnRef idx="0"/>
+    <cs:fillRef idx="0"/>
+    <cs:effectRef idx="0"/>
+    <cs:fontRef idx="minor">
+      <a:schemeClr val="tx1"/>
+    </cs:fontRef>
+    <cs:spPr>
+      <a:solidFill>
+        <a:schemeClr val="lt1"/>
+      </a:solidFill>
+      <a:ln w="9525" cap="flat" cmpd="sng" algn="ctr">
+        <a:solidFill>
+          <a:schemeClr val="tx1">
+            <a:lumMod val="65000"/>
+            <a:lumOff val="35000"/>
+          </a:schemeClr>
+        </a:solidFill>
+        <a:round/>
+      </a:ln>
+    </cs:spPr>
+  </cs:upBar>
+  <cs:valueAxis>
+    <cs:lnRef idx="0"/>
+    <cs:fillRef idx="0"/>
+    <cs:effectRef idx="0"/>
+    <cs:fontRef idx="minor">
+      <a:schemeClr val="tx1">
+        <a:lumMod val="65000"/>
+        <a:lumOff val="35000"/>
+      </a:schemeClr>
+    </cs:fontRef>
+    <cs:spPr>
+      <a:ln w="9525" cap="flat" cmpd="sng" algn="ctr">
+        <a:solidFill>
+          <a:schemeClr val="tx1">
+            <a:lumMod val="25000"/>
+            <a:lumOff val="75000"/>
+          </a:schemeClr>
+        </a:solidFill>
+        <a:round/>
+      </a:ln>
+    </cs:spPr>
+    <cs:defRPr sz="900" kern="1200"/>
+  </cs:valueAxis>
+  <cs:wall>
+    <cs:lnRef idx="0"/>
+    <cs:fillRef idx="0"/>
+    <cs:effectRef idx="0"/>
+    <cs:fontRef idx="minor">
+      <a:schemeClr val="tx1"/>
+    </cs:fontRef>
+    <cs:spPr>
+      <a:noFill/>
+      <a:ln>
+        <a:noFill/>
+      </a:ln>
+    </cs:spPr>
+  </cs:wall>
+</cs:chartStyle>
+</file>
+
 <file path=word/theme/theme1.xml><?xml version="1.0" encoding="utf-8"?>
 <a:theme xmlns:a="http://schemas.openxmlformats.org/drawingml/2006/main" name="Office Theme">
   <a:themeElements>
@@ -19341,7 +20519,7 @@
 </file>
 
 <file path=customXml/itemProps1.xml><?xml version="1.0" encoding="utf-8"?>
-<ds:datastoreItem xmlns:ds="http://schemas.openxmlformats.org/officeDocument/2006/customXml" ds:itemID="{5DEC126D-958A-45C1-8D15-FBC837E34E05}">
+<ds:datastoreItem xmlns:ds="http://schemas.openxmlformats.org/officeDocument/2006/customXml" ds:itemID="{B4A98069-BB72-4F55-85F0-D92D136BA912}">
   <ds:schemaRefs>
     <ds:schemaRef ds:uri="http://schemas.openxmlformats.org/officeDocument/2006/bibliography"/>
   </ds:schemaRefs>

</xml_diff>